<commit_message>
Converting Word documents to MarkDown: "Diagram Expression Introduction" (in "Spec"): Manually checking differences between rendered MarkDown and Word. Last checks if markup looks ok.
</commit_message>
<xml_diff>
--- a/1. Spec/21. Misc Diagram Topics/1. Diagram Expression Introduction.docx
+++ b/1. Spec/21. Misc Diagram Topics/1. Diagram Expression Introduction.docx
@@ -1,6 +1,6 @@
 
 <file path=word/document.xml><?xml version="1.0" encoding="utf-8"?>
-<w:document xmlns:wpc="http://schemas.microsoft.com/office/word/2010/wordprocessingCanvas" xmlns:cx="http://schemas.microsoft.com/office/drawing/2014/chartex" xmlns:cx1="http://schemas.microsoft.com/office/drawing/2015/9/8/chartex" xmlns:cx2="http://schemas.microsoft.com/office/drawing/2015/10/21/chartex" xmlns:cx3="http://schemas.microsoft.com/office/drawing/2016/5/9/chartex" xmlns:cx4="http://schemas.microsoft.com/office/drawing/2016/5/10/chartex" xmlns:cx5="http://schemas.microsoft.com/office/drawing/2016/5/11/chartex" xmlns:cx6="http://schemas.microsoft.com/office/drawing/2016/5/12/chartex" xmlns:cx7="http://schemas.microsoft.com/office/drawing/2016/5/13/chartex" xmlns:cx8="http://schemas.microsoft.com/office/drawing/2016/5/14/chartex" xmlns:mc="http://schemas.openxmlformats.org/markup-compatibility/2006" xmlns:aink="http://schemas.microsoft.com/office/drawing/2016/ink" xmlns:am3d="http://schemas.microsoft.com/office/drawing/2017/model3d" xmlns:o="urn:schemas-microsoft-com:office:office" xmlns:r="http://schemas.openxmlformats.org/officeDocument/2006/relationships" xmlns:m="http://schemas.openxmlformats.org/officeDocument/2006/math" xmlns:v="urn:schemas-microsoft-com:vml" xmlns:wp14="http://schemas.microsoft.com/office/word/2010/wordprocessingDrawing" xmlns:wp="http://schemas.openxmlformats.org/drawingml/2006/wordprocessingDrawing" xmlns:w10="urn:schemas-microsoft-com:office:word" xmlns:w="http://schemas.openxmlformats.org/wordprocessingml/2006/main" xmlns:w14="http://schemas.microsoft.com/office/word/2010/wordml" xmlns:w15="http://schemas.microsoft.com/office/word/2012/wordml" xmlns:w16cid="http://schemas.microsoft.com/office/word/2016/wordml/cid" xmlns:w16se="http://schemas.microsoft.com/office/word/2015/wordml/symex" xmlns:wpg="http://schemas.microsoft.com/office/word/2010/wordprocessingGroup" xmlns:wpi="http://schemas.microsoft.com/office/word/2010/wordprocessingInk" xmlns:wne="http://schemas.microsoft.com/office/word/2006/wordml" xmlns:wps="http://schemas.microsoft.com/office/word/2010/wordprocessingShape" mc:Ignorable="w14 w15 w16se w16cid wp14">
+<w:document xmlns:wpc="http://schemas.microsoft.com/office/word/2010/wordprocessingCanvas" xmlns:cx="http://schemas.microsoft.com/office/drawing/2014/chartex" xmlns:cx1="http://schemas.microsoft.com/office/drawing/2015/9/8/chartex" xmlns:cx2="http://schemas.microsoft.com/office/drawing/2015/10/21/chartex" xmlns:cx3="http://schemas.microsoft.com/office/drawing/2016/5/9/chartex" xmlns:cx4="http://schemas.microsoft.com/office/drawing/2016/5/10/chartex" xmlns:cx5="http://schemas.microsoft.com/office/drawing/2016/5/11/chartex" xmlns:cx6="http://schemas.microsoft.com/office/drawing/2016/5/12/chartex" xmlns:cx7="http://schemas.microsoft.com/office/drawing/2016/5/13/chartex" xmlns:cx8="http://schemas.microsoft.com/office/drawing/2016/5/14/chartex" xmlns:mc="http://schemas.openxmlformats.org/markup-compatibility/2006" xmlns:aink="http://schemas.microsoft.com/office/drawing/2016/ink" xmlns:am3d="http://schemas.microsoft.com/office/drawing/2017/model3d" xmlns:o="urn:schemas-microsoft-com:office:office" xmlns:r="http://schemas.openxmlformats.org/officeDocument/2006/relationships" xmlns:m="http://schemas.openxmlformats.org/officeDocument/2006/math" xmlns:v="urn:schemas-microsoft-com:vml" xmlns:wp14="http://schemas.microsoft.com/office/word/2010/wordprocessingDrawing" xmlns:wp="http://schemas.openxmlformats.org/drawingml/2006/wordprocessingDrawing" xmlns:w10="urn:schemas-microsoft-com:office:word" xmlns:w="http://schemas.openxmlformats.org/wordprocessingml/2006/main" xmlns:w14="http://schemas.microsoft.com/office/word/2010/wordml" xmlns:w15="http://schemas.microsoft.com/office/word/2012/wordml" xmlns:w16cex="http://schemas.microsoft.com/office/word/2018/wordml/cex" xmlns:w16cid="http://schemas.microsoft.com/office/word/2016/wordml/cid" xmlns:w16="http://schemas.microsoft.com/office/word/2018/wordml" xmlns:w16se="http://schemas.microsoft.com/office/word/2015/wordml/symex" xmlns:wpg="http://schemas.microsoft.com/office/word/2010/wordprocessingGroup" xmlns:wpi="http://schemas.microsoft.com/office/word/2010/wordprocessingInk" xmlns:wne="http://schemas.microsoft.com/office/word/2006/wordml" xmlns:wps="http://schemas.microsoft.com/office/word/2010/wordprocessingShape" mc:Ignorable="w14 w15 w16se w16cid w16 w16cex wp14">
   <w:background w:color="000000"/>
   <w:body>
     <w:tbl>
@@ -21,7 +21,7 @@
           <w:bottom w:w="68" w:type="dxa"/>
           <w:right w:w="57" w:type="dxa"/>
         </w:tblCellMar>
-        <w:tblLook w:val="00BF" w:firstRow="1" w:lastRow="0" w:firstColumn="1" w:lastColumn="0" w:noHBand="0" w:noVBand="0"/>
+        <w:tblLook w:val="00A0" w:firstRow="1" w:lastRow="0" w:firstColumn="1" w:lastColumn="0" w:noHBand="0" w:noVBand="0"/>
       </w:tblPr>
       <w:tblGrid>
         <w:gridCol w:w="8630"/>
@@ -36,8 +36,6 @@
             <w:pPr>
               <w:pStyle w:val="Heading1"/>
             </w:pPr>
-            <w:bookmarkStart w:id="0" w:name="_GoBack"/>
-            <w:bookmarkEnd w:id="0"/>
             <w:r>
               <w:t>Circle Language Spec</w:t>
             </w:r>
@@ -420,15 +418,6 @@
       </w:pPr>
     </w:p>
     <w:p>
-      <w:pPr>
-        <w:rPr>
-          <w:i/>
-          <w:sz w:val="18"/>
-        </w:rPr>
-      </w:pPr>
-    </w:p>
-    <w:p/>
-    <w:p>
       <w:r>
         <w:t>Diagram Expression concepts:</w:t>
       </w:r>
@@ -445,8 +434,8 @@
       <w:r>
         <w:t xml:space="preserve">- Argument </w:t>
       </w:r>
-      <w:smartTag w:uri="urn:schemas-microsoft-com:office:smarttags" w:element="City">
-        <w:smartTag w:uri="urn:schemas-microsoft-com:office:smarttags" w:element="place">
+      <w:smartTag w:uri="urn:schemas-microsoft-com:office:smarttags" w:element="place">
+        <w:smartTag w:uri="urn:schemas-microsoft-com:office:smarttags" w:element="City">
           <w:r>
             <w:t>Reading</w:t>
           </w:r>
@@ -492,6 +481,11 @@
       </w:r>
     </w:p>
     <w:p/>
+    <w:p>
+      <w:r>
+        <w:t>-----</w:t>
+      </w:r>
+    </w:p>
     <w:p/>
     <w:p>
       <w:r>
@@ -506,6 +500,12 @@
     <w:p/>
     <w:p>
       <w:r>
+        <w:t>-----</w:t>
+      </w:r>
+    </w:p>
+    <w:p/>
+    <w:p>
+      <w:r>
         <w:t>Symbol:</w:t>
       </w:r>
     </w:p>
@@ -517,6 +517,12 @@
     <w:p/>
     <w:p>
       <w:r>
+        <w:t>-----</w:t>
+      </w:r>
+    </w:p>
+    <w:p/>
+    <w:p>
+      <w:r>
         <w:t>This is nice to put in documentation: that the symbols and their connection, besides being separate connected shapes, when positioned molecularly, will form symbols of their own, consisting of a combination of symbols. When you use standard positioning, these symbols can be interpreted as a whole, instead of looking at each symbol individually.</w:t>
       </w:r>
     </w:p>
@@ -527,6 +533,12 @@
     </w:p>
     <w:p>
       <w:r>
+        <w:t>-----</w:t>
+      </w:r>
+    </w:p>
+    <w:p/>
+    <w:p>
+      <w:r>
         <w:t>Show literal values in the symbols at design time, so you can see the result of a calculation immediately.</w:t>
       </w:r>
     </w:p>
@@ -537,6 +549,12 @@
     </w:p>
     <w:p>
       <w:r>
+        <w:t>-----</w:t>
+      </w:r>
+    </w:p>
+    <w:p/>
+    <w:p>
+      <w:r>
         <w:t>Not all modeling information is most usefully presented in a graphical notation. Some information is best presented in a textual or tabular format.</w:t>
       </w:r>
     </w:p>
@@ -555,6 +573,32 @@
         <w:rPr>
           <w:lang w:val="nl-NL"/>
         </w:rPr>
+        <w:t>-----</w:t>
+      </w:r>
+      <w:r>
+        <w:rPr>
+          <w:lang w:val="nl-NL"/>
+        </w:rPr>
+        <w:t xml:space="preserve"> </w:t>
+      </w:r>
+    </w:p>
+    <w:p>
+      <w:pPr>
+        <w:rPr>
+          <w:lang w:val="nl-NL"/>
+        </w:rPr>
+      </w:pPr>
+    </w:p>
+    <w:p>
+      <w:pPr>
+        <w:rPr>
+          <w:lang w:val="nl-NL"/>
+        </w:rPr>
+      </w:pPr>
+      <w:r>
+        <w:rPr>
+          <w:lang w:val="nl-NL"/>
+        </w:rPr>
         <w:t>Je kunt interfaces toch laten overlappen. Elke drhk die je aanbrengt om te groeperen, creeert meteen een nieuwe interface. Je kunt dus naar een object refereren met als type een groep functies van het ding. Dit creeert meteen een geraffineerde interface onderverdeling in functionaliteit. Omdat dingen in S overzichtelijk blijven, ondanks de vele objecten, is dit alleen maar ok.</w:t>
       </w:r>
     </w:p>
@@ -575,6 +619,26 @@
         <w:rPr>
           <w:lang w:val="nl-NL"/>
         </w:rPr>
+        <w:t>-----</w:t>
+      </w:r>
+    </w:p>
+    <w:p>
+      <w:pPr>
+        <w:rPr>
+          <w:lang w:val="nl-NL"/>
+        </w:rPr>
+      </w:pPr>
+    </w:p>
+    <w:p>
+      <w:pPr>
+        <w:rPr>
+          <w:lang w:val="nl-NL"/>
+        </w:rPr>
+      </w:pPr>
+      <w:r>
+        <w:rPr>
+          <w:lang w:val="nl-NL"/>
+        </w:rPr>
         <w:t>Een Public interface zal er zijn, een Private interface base interfaces en dus interfaces per groep. Wat dus wel zo is, is dat een member bij verschillende interfaces kan horen. Eigenlijk creeert dat een member per interface, die doordelegeert naar een hogere member, dus daar zit nog wel een vraagstuk. Bij het omzetten van referentieel naar encapsulatief, maak je ook referenties aan? Nee. Dat een referentie maximaal maar 1 hoger mag zijn klopt niet. Een super-super object kan makkelijk een referentie aanleggen in een sub-sub-object, naar een ander object binnen het super object. De interfaces zijn aparte objecten, dus moet er wel een referentie per interface zijn. Er zou een 'lapmiddeltje' kunnen komen om overlappende interfaces toch mogelijk te maken, door een mechanisme in te bouwen, dat referenties naar een hoger, zelfde symbool als overlapping ziet. In wezen zet je een overlappingsbril op, want de afzonderlijke referenties en target symbool bestaan gewoon wel. Net zoals je eigenlijk een encapsulatiebril op kan zetten, terwijl in wezen de structuur gewoon helemaal referentieel is.</w:t>
       </w:r>
     </w:p>
@@ -586,6 +650,26 @@
       </w:pPr>
     </w:p>
     <w:p>
+      <w:pPr>
+        <w:rPr>
+          <w:lang w:val="nl-NL"/>
+        </w:rPr>
+      </w:pPr>
+      <w:r>
+        <w:rPr>
+          <w:lang w:val="nl-NL"/>
+        </w:rPr>
+        <w:t>-----</w:t>
+      </w:r>
+    </w:p>
+    <w:p>
+      <w:pPr>
+        <w:rPr>
+          <w:lang w:val="nl-NL"/>
+        </w:rPr>
+      </w:pPr>
+    </w:p>
+    <w:p>
       <w:r>
         <w:t>You CAN reduce the variety of things computers are applied for (flows of application of computerprocesses) to a set of standards, such as UML attempts to do. However, I think UML is very incomplete in that area. I would like to integrate diagrams of flows of application of computerprocesses in Symbol and make it integrate into the other kinds of diagram.</w:t>
       </w:r>
@@ -593,18 +677,36 @@
     <w:p/>
     <w:p>
       <w:r>
+        <w:t>-----</w:t>
+      </w:r>
+    </w:p>
+    <w:p/>
+    <w:p>
+      <w:r>
         <w:t>Along with very custom views that are the actual applications for for instance playing or manipulating sound files or graphics files.</w:t>
       </w:r>
     </w:p>
     <w:p/>
     <w:p>
       <w:r>
+        <w:t>-----</w:t>
+      </w:r>
+    </w:p>
+    <w:p/>
+    <w:p>
+      <w:r>
         <w:t>You'd want a diagram that represents every aspect of a system with processes and schedules and user programs Sy isn't good for that yet.</w:t>
       </w:r>
     </w:p>
     <w:p/>
     <w:p>
       <w:r>
+        <w:t>-----</w:t>
+      </w:r>
+    </w:p>
+    <w:p/>
+    <w:p>
+      <w:r>
         <w:t>Perhaps sometimes in Symbol diagrams, only the foreward relation should be shown.</w:t>
       </w:r>
     </w:p>
@@ -626,6 +728,12 @@
     </w:p>
     <w:p/>
     <w:p>
+      <w:r>
+        <w:t>-----</w:t>
+      </w:r>
+    </w:p>
+    <w:p/>
+    <w:p>
       <w:pPr>
         <w:rPr>
           <w:lang w:val="nl-NL"/>
@@ -685,6 +793,26 @@
       </w:pPr>
     </w:p>
     <w:p>
+      <w:pPr>
+        <w:rPr>
+          <w:lang w:val="nl-NL"/>
+        </w:rPr>
+      </w:pPr>
+      <w:r>
+        <w:rPr>
+          <w:lang w:val="nl-NL"/>
+        </w:rPr>
+        <w:t>-----</w:t>
+      </w:r>
+    </w:p>
+    <w:p>
+      <w:pPr>
+        <w:rPr>
+          <w:lang w:val="nl-NL"/>
+        </w:rPr>
+      </w:pPr>
+    </w:p>
+    <w:p>
       <w:r>
         <w:t>If you select an item in one symbol diagram, you can have a second symbol diagram next to it, that shows that single selected item in more detail.</w:t>
       </w:r>
@@ -738,6 +866,26 @@
         <w:rPr>
           <w:lang w:val="nl-NL"/>
         </w:rPr>
+        <w:t>-----</w:t>
+      </w:r>
+    </w:p>
+    <w:p>
+      <w:pPr>
+        <w:rPr>
+          <w:lang w:val="nl-NL"/>
+        </w:rPr>
+      </w:pPr>
+    </w:p>
+    <w:p>
+      <w:pPr>
+        <w:rPr>
+          <w:lang w:val="nl-NL"/>
+        </w:rPr>
+      </w:pPr>
+      <w:r>
+        <w:rPr>
+          <w:lang w:val="nl-NL"/>
+        </w:rPr>
         <w:t>Weet je wat ook leuk is aan Sinas:</w:t>
       </w:r>
     </w:p>
@@ -755,45 +903,42 @@
       </w:r>
     </w:p>
     <w:p>
-      <w:pPr>
-        <w:rPr>
-          <w:lang w:val="nl-NL"/>
-        </w:rPr>
-      </w:pPr>
       <w:r>
         <w:rPr>
           <w:lang w:val="nl-NL"/>
         </w:rPr>
         <w:t>(ik merk bij veel projecten op het werk, dat als ik oude code in moet zien. Het eest</w:t>
       </w:r>
-    </w:p>
-    <w:p>
-      <w:pPr>
-        <w:rPr>
-          <w:lang w:val="nl-NL"/>
-        </w:rPr>
-      </w:pPr>
+      <w:r>
+        <w:rPr>
+          <w:lang w:val="nl-NL"/>
+        </w:rPr>
+        <w:t xml:space="preserve"> </w:t>
+      </w:r>
       <w:r>
         <w:rPr>
           <w:lang w:val="nl-NL"/>
         </w:rPr>
         <w:t>moeite kost om de structuur weer te doorgronden. UML geeft meteen de structuur</w:t>
       </w:r>
-    </w:p>
-    <w:p>
-      <w:pPr>
-        <w:rPr>
-          <w:lang w:val="nl-NL"/>
-        </w:rPr>
-      </w:pPr>
+      <w:r>
+        <w:rPr>
+          <w:lang w:val="nl-NL"/>
+        </w:rPr>
+        <w:t xml:space="preserve"> </w:t>
+      </w:r>
       <w:r>
         <w:rPr>
           <w:lang w:val="nl-NL"/>
         </w:rPr>
         <w:t>weer, maar dan moet je dat wel eerst maken. Bij Symbol hoef je het niet apart te maken.</w:t>
       </w:r>
-    </w:p>
-    <w:p>
+      <w:r>
+        <w:rPr>
+          <w:lang w:val="nl-NL"/>
+        </w:rPr>
+        <w:t xml:space="preserve"> </w:t>
+      </w:r>
       <w:r>
         <w:rPr>
           <w:lang w:val="nl-NL"/>
@@ -810,8 +955,11 @@
       </w:r>
     </w:p>
     <w:p/>
-    <w:p/>
-    <w:p/>
+    <w:p>
+      <w:r>
+        <w:t>-----</w:t>
+      </w:r>
+    </w:p>
     <w:p/>
     <w:p>
       <w:pPr>
@@ -820,58 +968,43 @@
       <w:r>
         <w:t>Refer to the reference target coding concept,</w:t>
       </w:r>
-    </w:p>
-    <w:p>
-      <w:pPr>
-        <w:ind w:left="568"/>
-      </w:pPr>
+      <w:r>
+        <w:t xml:space="preserve"> </w:t>
+      </w:r>
       <w:r>
         <w:t>saying that that is the way to make a single symbol</w:t>
       </w:r>
-    </w:p>
-    <w:p>
-      <w:pPr>
-        <w:ind w:left="568"/>
-      </w:pPr>
+      <w:r>
+        <w:t xml:space="preserve"> </w:t>
+      </w:r>
       <w:r>
         <w:t>in the diagram represent the actual object,</w:t>
       </w:r>
-    </w:p>
-    <w:p>
-      <w:pPr>
-        <w:ind w:left="568"/>
-      </w:pPr>
+      <w:r>
+        <w:t xml:space="preserve"> </w:t>
+      </w:r>
       <w:r>
         <w:t>whereas the others are just seen as references</w:t>
       </w:r>
-    </w:p>
-    <w:p>
-      <w:pPr>
-        <w:ind w:left="568"/>
-      </w:pPr>
+      <w:r>
+        <w:t xml:space="preserve"> </w:t>
+      </w:r>
       <w:r>
         <w:t>to the object.</w:t>
       </w:r>
-    </w:p>
-    <w:p>
-      <w:pPr>
-        <w:ind w:left="568"/>
-      </w:pPr>
+      <w:r>
+        <w:t xml:space="preserve"> </w:t>
+      </w:r>
       <w:r>
         <w:t>Or put the other way around: to have the actual object only represented by</w:t>
       </w:r>
-    </w:p>
-    <w:p>
-      <w:pPr>
-        <w:ind w:left="568"/>
-      </w:pPr>
+      <w:r>
+        <w:t xml:space="preserve"> </w:t>
+      </w:r>
       <w:r>
         <w:t>a single symbol.</w:t>
       </w:r>
     </w:p>
-    <w:p/>
-    <w:p/>
-    <w:p/>
     <w:p>
       <w:pPr>
         <w:pStyle w:val="Heading5"/>
@@ -882,7 +1015,25 @@
     </w:p>
     <w:p>
       <w:r>
-        <w:t>&lt;(So there is no exchangability between containment and a line. I used to think that)&gt;</w:t>
+        <w:t>&lt;</w:t>
+      </w:r>
+      <w:r>
+        <w:t xml:space="preserve"> </w:t>
+      </w:r>
+      <w:r>
+        <w:t>(So there is no exchang</w:t>
+      </w:r>
+      <w:r>
+        <w:t>e</w:t>
+      </w:r>
+      <w:r>
+        <w:t>ability between containment and a line. I used to think that)</w:t>
+      </w:r>
+      <w:r>
+        <w:t xml:space="preserve"> </w:t>
+      </w:r>
+      <w:r>
+        <w:t>&gt;</w:t>
       </w:r>
     </w:p>
     <w:p/>
@@ -901,6 +1052,7 @@
         <w:t>&lt; For that I display the containment to a flat reference structure two levels deep.&gt;</w:t>
       </w:r>
     </w:p>
+    <w:p/>
     <w:p>
       <w:r>
         <w:t>&lt; I replace the references going outward in that, by lines directly connecting the shapes. &gt;</w:t>
@@ -916,6 +1068,7 @@
         <w:t>&lt; I take the tree that connects the symbols representing the same object. Instead of direct lines I display the lines as embedded references &gt;</w:t>
       </w:r>
     </w:p>
+    <w:p/>
     <w:p>
       <w:r>
         <w:t>&lt; Then I convert that to a containment structure. &gt;</w:t>
@@ -928,7 +1081,13 @@
     </w:p>
     <w:p>
       <w:r>
-        <w:t>&lt; Now I somehow have to place the two produced pictures inside eachother. &gt;</w:t>
+        <w:t>&lt; Now I somehow have to place the two produced pictures inside each</w:t>
+      </w:r>
+      <w:r>
+        <w:t xml:space="preserve"> </w:t>
+      </w:r>
+      <w:r>
+        <w:t>other. &gt;</w:t>
       </w:r>
     </w:p>
     <w:p>
@@ -938,16 +1097,23 @@
     </w:p>
     <w:p>
       <w:r>
-        <w:t>&lt; I just don’t know what the use of it is. The concepts of containment and lines between references to the same object are not interchangable: one is about how one object refers to the other, the other is about indicating  which are the same objects. &gt;</w:t>
-      </w:r>
-    </w:p>
+        <w:t>&lt; I just don’t know what the use of it is. The concepts of containment and lines between references to the same object are not interchang</w:t>
+      </w:r>
+      <w:r>
+        <w:t>e</w:t>
+      </w:r>
+      <w:r>
+        <w:t>able: one is about how one object refers to the other, the other is about indicating  which are the same objects. &gt;</w:t>
+      </w:r>
+    </w:p>
+    <w:p/>
     <w:p>
       <w:r>
         <w:rPr>
           <w:noProof/>
         </w:rPr>
         <w:drawing>
-          <wp:inline distT="0" distB="0" distL="0" distR="0">
+          <wp:inline distT="0" distB="0" distL="0" distR="0" wp14:anchorId="75415138" wp14:editId="65D5D6A4">
             <wp:extent cx="3572510" cy="3269615"/>
             <wp:effectExtent l="0" t="0" r="0" b="0"/>
             <wp:docPr id="1" name="Picture 1"/>
@@ -997,7 +1163,11 @@
       </w:r>
     </w:p>
     <w:p/>
-    <w:p/>
+    <w:p>
+      <w:r>
+        <w:t>-----</w:t>
+      </w:r>
+    </w:p>
     <w:p/>
     <w:p>
       <w:r>
@@ -1018,7 +1188,7 @@
           <w:noProof/>
         </w:rPr>
         <w:drawing>
-          <wp:inline distT="0" distB="0" distL="0" distR="0">
+          <wp:inline distT="0" distB="0" distL="0" distR="0" wp14:anchorId="579830D0" wp14:editId="0495703C">
             <wp:extent cx="4051300" cy="2811145"/>
             <wp:effectExtent l="0" t="0" r="0" b="0"/>
             <wp:docPr id="2" name="Picture 2"/>
@@ -1120,6 +1290,26 @@
         <w:rPr>
           <w:lang w:val="nl-NL"/>
         </w:rPr>
+        <w:t>-----</w:t>
+      </w:r>
+    </w:p>
+    <w:p>
+      <w:pPr>
+        <w:rPr>
+          <w:lang w:val="nl-NL"/>
+        </w:rPr>
+      </w:pPr>
+    </w:p>
+    <w:p>
+      <w:pPr>
+        <w:rPr>
+          <w:lang w:val="nl-NL"/>
+        </w:rPr>
+      </w:pPr>
+      <w:r>
+        <w:rPr>
+          <w:lang w:val="nl-NL"/>
+        </w:rPr>
         <w:t>J Code Diagrams,</w:t>
       </w:r>
     </w:p>
@@ -1168,6 +1358,11 @@
       </w:r>
     </w:p>
     <w:p/>
+    <w:p>
+      <w:r>
+        <w:t>-----</w:t>
+      </w:r>
+    </w:p>
     <w:p/>
     <w:p>
       <w:r>
@@ -1207,6 +1402,19 @@
           <w:lang w:val="nl-NL"/>
         </w:rPr>
       </w:pPr>
+      <w:r>
+        <w:rPr>
+          <w:lang w:val="nl-NL"/>
+        </w:rPr>
+        <w:t>-----</w:t>
+      </w:r>
+    </w:p>
+    <w:p>
+      <w:pPr>
+        <w:rPr>
+          <w:lang w:val="nl-NL"/>
+        </w:rPr>
+      </w:pPr>
     </w:p>
     <w:p>
       <w:pPr>
@@ -1335,6 +1543,19 @@
           <w:lang w:val="nl-NL"/>
         </w:rPr>
       </w:pPr>
+      <w:r>
+        <w:rPr>
+          <w:lang w:val="nl-NL"/>
+        </w:rPr>
+        <w:t>-----</w:t>
+      </w:r>
+    </w:p>
+    <w:p>
+      <w:pPr>
+        <w:rPr>
+          <w:lang w:val="nl-NL"/>
+        </w:rPr>
+      </w:pPr>
     </w:p>
     <w:p>
       <w:pPr>
@@ -1359,23 +1580,27 @@
       <w:r>
         <w:t>The diagram expression module can get extended after programming a concept,</w:t>
       </w:r>
-    </w:p>
-    <w:p>
+      <w:r>
+        <w:t xml:space="preserve"> </w:t>
+      </w:r>
       <w:r>
         <w:t>that affects the diagram notation. You then get a new version of the diagram</w:t>
       </w:r>
-    </w:p>
-    <w:p>
+      <w:r>
+        <w:t xml:space="preserve"> </w:t>
+      </w:r>
       <w:r>
         <w:t>expression module. To show less or more detail in the diagram regarding</w:t>
       </w:r>
-    </w:p>
-    <w:p>
+      <w:r>
+        <w:t xml:space="preserve"> </w:t>
+      </w:r>
       <w:r>
         <w:t>basic or advanced concepts, you can might go up and down in version of</w:t>
       </w:r>
-    </w:p>
-    <w:p>
+      <w:r>
+        <w:t xml:space="preserve"> </w:t>
+      </w:r>
       <w:r>
         <w:t>the diagram expression module.</w:t>
       </w:r>
@@ -1387,6 +1612,11 @@
       </w:r>
     </w:p>
     <w:p/>
+    <w:p>
+      <w:r>
+        <w:t>-----</w:t>
+      </w:r>
+    </w:p>
     <w:p/>
     <w:p>
       <w:r>
@@ -1403,8 +1633,9 @@
       <w:r>
         <w:t>When you're at a certain object, show the definition of the class at the side of the screen.</w:t>
       </w:r>
-    </w:p>
-    <w:p>
+      <w:r>
+        <w:t xml:space="preserve"> </w:t>
+      </w:r>
       <w:r>
         <w:t>You could also choose to display all the definitions of the sub objects.</w:t>
       </w:r>
@@ -1414,8 +1645,9 @@
       <w:r>
         <w:t>When you're at a definition, you may opt to show all the sub objects'</w:t>
       </w:r>
-    </w:p>
-    <w:p>
+      <w:r>
+        <w:t xml:space="preserve"> </w:t>
+      </w:r>
       <w:r>
         <w:t>system interfaces.</w:t>
       </w:r>
@@ -1427,6 +1659,11 @@
       </w:r>
     </w:p>
     <w:p/>
+    <w:p>
+      <w:r>
+        <w:t>-----</w:t>
+      </w:r>
+    </w:p>
     <w:p/>
     <w:p>
       <w:r>
@@ -1438,8 +1675,9 @@
       <w:r>
         <w:t>A special thing about the notation</w:t>
       </w:r>
-    </w:p>
-    <w:p>
+      <w:r>
+        <w:t xml:space="preserve"> </w:t>
+      </w:r>
       <w:r>
         <w:t>of definitions (command definitions,</w:t>
       </w:r>
@@ -1448,73 +1686,87 @@
       <w:r>
         <w:t>classes, interfaces, command interfaces)</w:t>
       </w:r>
-    </w:p>
-    <w:p>
+      <w:r>
+        <w:t xml:space="preserve"> </w:t>
+      </w:r>
       <w:r>
         <w:t>is, that it expresses all the POSSIBILITIES,</w:t>
       </w:r>
-    </w:p>
-    <w:p>
+      <w:r>
+        <w:t xml:space="preserve"> </w:t>
+      </w:r>
       <w:r>
         <w:t>to connect objects to eachother.</w:t>
       </w:r>
-    </w:p>
-    <w:p>
+      <w:r>
+        <w:t xml:space="preserve"> </w:t>
+      </w:r>
       <w:r>
         <w:t>An OBJECT will only express the current situation</w:t>
       </w:r>
-    </w:p>
-    <w:p>
+      <w:r>
+        <w:t xml:space="preserve"> </w:t>
+      </w:r>
       <w:r>
         <w:t>the object might be in.</w:t>
       </w:r>
-    </w:p>
-    <w:p>
+      <w:r>
+        <w:t xml:space="preserve"> </w:t>
+      </w:r>
       <w:r>
         <w:t>The difference is visible in, that connections</w:t>
       </w:r>
-    </w:p>
-    <w:p>
+      <w:r>
+        <w:t xml:space="preserve"> </w:t>
+      </w:r>
       <w:r>
         <w:t>that are not yet made, ARE displayed as</w:t>
       </w:r>
-    </w:p>
-    <w:p>
+      <w:r>
+        <w:t xml:space="preserve"> </w:t>
+      </w:r>
       <w:r>
         <w:t>the possible connections, that can be made.</w:t>
       </w:r>
-    </w:p>
-    <w:p>
+      <w:r>
+        <w:t xml:space="preserve"> </w:t>
+      </w:r>
       <w:r>
         <w:t>Only if you for instance type something as a class,</w:t>
       </w:r>
-    </w:p>
-    <w:p>
+      <w:r>
+        <w:t xml:space="preserve"> </w:t>
+      </w:r>
       <w:r>
         <w:t>or USE something as a class, the possible</w:t>
       </w:r>
-    </w:p>
-    <w:p>
+      <w:r>
+        <w:t xml:space="preserve"> </w:t>
+      </w:r>
       <w:r>
         <w:t>connections are displayed.</w:t>
       </w:r>
-    </w:p>
-    <w:p>
+      <w:r>
+        <w:t xml:space="preserve"> </w:t>
+      </w:r>
       <w:r>
         <w:t>Heck, even for objects I would</w:t>
       </w:r>
-    </w:p>
-    <w:p>
+      <w:r>
+        <w:t xml:space="preserve"> </w:t>
+      </w:r>
       <w:r>
         <w:t>probably need to display the possible</w:t>
       </w:r>
-    </w:p>
-    <w:p>
+      <w:r>
+        <w:t xml:space="preserve"> </w:t>
+      </w:r>
       <w:r>
         <w:t>connections to make with it,</w:t>
       </w:r>
-    </w:p>
-    <w:p>
+      <w:r>
+        <w:t xml:space="preserve"> </w:t>
+      </w:r>
       <w:r>
         <w:t>in order to display all the connection points.</w:t>
       </w:r>
@@ -1526,6 +1778,11 @@
       </w:r>
     </w:p>
     <w:p/>
+    <w:p>
+      <w:r>
+        <w:t>-----</w:t>
+      </w:r>
+    </w:p>
     <w:p/>
     <w:p>
       <w:r>
@@ -1537,10 +1794,11 @@
       <w:r>
         <w:t>Diagram metrics is not even present in among my articles,</w:t>
       </w:r>
-    </w:p>
-    <w:p>
-      <w:r>
-        <w:t>even though it is basically a fundamental principle, because the system can not be programmed swiftly, if symbols in the diagram are not positioned automatically.</w:t>
+      <w:r>
+        <w:t xml:space="preserve"> </w:t>
+      </w:r>
+      <w:r>
+        <w:t>even though it is basically a fundamental principle, because the system cannot be programmed swiftly, if symbols in the diagram are not positioned automatically.</w:t>
       </w:r>
     </w:p>
     <w:p/>
@@ -1550,6 +1808,11 @@
       </w:r>
     </w:p>
     <w:p/>
+    <w:p>
+      <w:r>
+        <w:t>-----</w:t>
+      </w:r>
+    </w:p>
     <w:p/>
     <w:p>
       <w:r>
@@ -1583,6 +1846,11 @@
       </w:r>
     </w:p>
     <w:p/>
+    <w:p>
+      <w:r>
+        <w:t>-----</w:t>
+      </w:r>
+    </w:p>
     <w:p/>
     <w:p>
       <w:r>
@@ -1627,6 +1895,11 @@
       </w:r>
     </w:p>
     <w:p/>
+    <w:p>
+      <w:r>
+        <w:t>-----</w:t>
+      </w:r>
+    </w:p>
     <w:p/>
     <w:p>
       <w:r>
@@ -1641,7 +1914,7 @@
     <w:p/>
     <w:p>
       <w:r>
-        <w:t>&lt; 2008-09-02 Part of this story is outdated, but some things are still relevant and nice explainations. &gt;</w:t>
+        <w:t>&lt; 2008-09-02 Part of this story is outdated, but some things are still relevant and nice explanations. &gt;</w:t>
       </w:r>
     </w:p>
     <w:p/>
@@ -1649,8 +1922,8 @@
       <w:r>
         <w:t xml:space="preserve">The line types solid, dashed and dotted are all three to be used for commands after all, because solid can be used to </w:t>
       </w:r>
-      <w:smartTag w:uri="urn:schemas-microsoft-com:office:smarttags" w:element="State">
-        <w:smartTag w:uri="urn:schemas-microsoft-com:office:smarttags" w:element="place">
+      <w:smartTag w:uri="urn:schemas-microsoft-com:office:smarttags" w:element="place">
+        <w:smartTag w:uri="urn:schemas-microsoft-com:office:smarttags" w:element="State">
           <w:r>
             <w:t>ind</w:t>
           </w:r>
@@ -1659,8 +1932,8 @@
       <w:r>
         <w:t xml:space="preserve">icate when two are the exact same definition, because a definition is a permanently created command object. Then you always need to use a dashed line when you </w:t>
       </w:r>
-      <w:smartTag w:uri="urn:schemas-microsoft-com:office:smarttags" w:element="State">
-        <w:smartTag w:uri="urn:schemas-microsoft-com:office:smarttags" w:element="place">
+      <w:smartTag w:uri="urn:schemas-microsoft-com:office:smarttags" w:element="place">
+        <w:smartTag w:uri="urn:schemas-microsoft-com:office:smarttags" w:element="State">
           <w:r>
             <w:t>ind</w:t>
           </w:r>
@@ -1689,6 +1962,11 @@
       </w:r>
     </w:p>
     <w:p/>
+    <w:p>
+      <w:r>
+        <w:t>-----</w:t>
+      </w:r>
+    </w:p>
     <w:p/>
     <w:p>
       <w:r>
@@ -1713,6 +1991,11 @@
       </w:r>
     </w:p>
     <w:p/>
+    <w:p>
+      <w:r>
+        <w:t>-----</w:t>
+      </w:r>
+    </w:p>
     <w:p/>
     <w:p>
       <w:r>
@@ -1731,12 +2014,7 @@
     </w:p>
     <w:p>
       <w:r>
-        <w:t xml:space="preserve">Rules or guidelines about where to </w:t>
-      </w:r>
-    </w:p>
-    <w:p>
-      <w:r>
-        <w:t>start when reading a diagram.</w:t>
+        <w:t>Rules or guidelines about where to start when reading a diagram.</w:t>
       </w:r>
     </w:p>
     <w:p>
@@ -1750,10 +2028,10 @@
       </w:r>
     </w:p>
     <w:p/>
-    <w:p/>
     <w:p>
       <w:pPr>
         <w:pStyle w:val="Heading3"/>
+        <w:ind w:left="568"/>
       </w:pPr>
       <w:r>
         <w:t>Out of the original Symbol documentation</w:t>
@@ -1765,7 +2043,11 @@
       </w:r>
     </w:p>
     <w:p/>
-    <w:p/>
+    <w:p>
+      <w:r>
+        <w:t>-----</w:t>
+      </w:r>
+    </w:p>
     <w:p/>
     <w:p>
       <w:r>
@@ -1778,9 +2060,11 @@
       </w:r>
     </w:p>
     <w:p/>
-    <w:p/>
-    <w:p/>
-    <w:p/>
+    <w:p>
+      <w:r>
+        <w:t>-----</w:t>
+      </w:r>
+    </w:p>
     <w:p/>
     <w:p>
       <w:r>
@@ -1789,7 +2073,7 @@
     </w:p>
     <w:p>
       <w:r>
-        <w:t>20009-01-29</w:t>
+        <w:t>2009-01-29</w:t>
       </w:r>
     </w:p>
     <w:p>
@@ -1801,8 +2085,9 @@
       <w:r>
         <w:t>How I visualize computer processing</w:t>
       </w:r>
-    </w:p>
-    <w:p>
+      <w:r>
+        <w:t xml:space="preserve"> </w:t>
+      </w:r>
       <w:r>
         <w:t>on bit-level in my head.</w:t>
       </w:r>
@@ -1814,7 +2099,7 @@
           <w:noProof/>
         </w:rPr>
         <w:drawing>
-          <wp:inline distT="0" distB="0" distL="0" distR="0">
+          <wp:inline distT="0" distB="0" distL="0" distR="0" wp14:anchorId="73FF6B03" wp14:editId="28B93B4A">
             <wp:extent cx="1160780" cy="829310"/>
             <wp:effectExtent l="0" t="0" r="0" b="0"/>
             <wp:docPr id="3" name="Picture 3"/>
@@ -1874,6 +2159,11 @@
       </w:r>
     </w:p>
     <w:p/>
+    <w:p>
+      <w:r>
+        <w:t>-----</w:t>
+      </w:r>
+    </w:p>
     <w:p/>
     <w:p>
       <w:r>
@@ -1890,13 +2180,15 @@
       <w:r>
         <w:t>Conditional visibility.</w:t>
       </w:r>
-    </w:p>
-    <w:p>
+      <w:r>
+        <w:t xml:space="preserve"> </w:t>
+      </w:r>
       <w:r>
         <w:t>Is that abstract diagram expression</w:t>
       </w:r>
-    </w:p>
-    <w:p>
+      <w:r>
+        <w:t xml:space="preserve"> </w:t>
+      </w:r>
       <w:r>
         <w:t>or a special form of coloring?</w:t>
       </w:r>
@@ -1916,6 +2208,12 @@
     <w:p/>
     <w:p>
       <w:r>
+        <w:t>-----</w:t>
+      </w:r>
+    </w:p>
+    <w:p/>
+    <w:p>
+      <w:r>
         <w:t>Diagram Expression,</w:t>
       </w:r>
     </w:p>
@@ -1933,18 +2231,21 @@
       <w:r>
         <w:t>In Diagram Expression you can easily see correspondence in 'object'</w:t>
       </w:r>
-    </w:p>
-    <w:p>
+      <w:r>
+        <w:t xml:space="preserve"> </w:t>
+      </w:r>
       <w:r>
         <w:t>through lines, rather than through identifier.</w:t>
       </w:r>
-    </w:p>
-    <w:p>
+      <w:r>
+        <w:t xml:space="preserve"> </w:t>
+      </w:r>
       <w:r>
         <w:t>Identifiers are the only way in which mutual usage is visible in text code.</w:t>
       </w:r>
-    </w:p>
-    <w:p>
+      <w:r>
+        <w:t xml:space="preserve"> </w:t>
+      </w:r>
       <w:r>
         <w:t>That's the big difference.</w:t>
       </w:r>
@@ -1980,6 +2281,11 @@
       </w:r>
     </w:p>
     <w:p/>
+    <w:p>
+      <w:r>
+        <w:t>-----</w:t>
+      </w:r>
+    </w:p>
     <w:p/>
     <w:p>
       <w:r>
@@ -1995,20 +2301,35 @@
     <w:p/>
     <w:p>
       <w:r>
-        <w:t>What if correspondance in value is what you would want to express.</w:t>
-      </w:r>
-    </w:p>
-    <w:p>
-      <w:r>
-        <w:t>Then the wavy line would stop being an assignment, but start meaning correspondance in value.</w:t>
-      </w:r>
-    </w:p>
-    <w:p>
+        <w:t>What if correspond</w:t>
+      </w:r>
+      <w:r>
+        <w:t>e</w:t>
+      </w:r>
+      <w:r>
+        <w:t>nce in value is what you would want to express.</w:t>
+      </w:r>
+      <w:r>
+        <w:t xml:space="preserve"> </w:t>
+      </w:r>
+      <w:r>
+        <w:t>Then the wavy line would stop being an assignment, but start meaning correspond</w:t>
+      </w:r>
+      <w:r>
+        <w:t>e</w:t>
+      </w:r>
+      <w:r>
+        <w:t>nce in value.</w:t>
+      </w:r>
+      <w:r>
+        <w:t xml:space="preserve"> </w:t>
+      </w:r>
       <w:r>
         <w:t>That would make things more consistent, and perhaps from a mutuality point of view,</w:t>
       </w:r>
-    </w:p>
-    <w:p>
+      <w:r>
+        <w:t xml:space="preserve"> </w:t>
+      </w:r>
       <w:r>
         <w:t>you would decide, that this is the way the language has to be.</w:t>
       </w:r>
@@ -2020,6 +2341,11 @@
       </w:r>
     </w:p>
     <w:p/>
+    <w:p>
+      <w:r>
+        <w:t>-----</w:t>
+      </w:r>
+    </w:p>
     <w:p/>
     <w:p>
       <w:r>
@@ -2040,18 +2366,21 @@
       <w:r>
         <w:t>I think I have already mentioned this idea.</w:t>
       </w:r>
-    </w:p>
-    <w:p>
+      <w:r>
+        <w:t xml:space="preserve"> </w:t>
+      </w:r>
       <w:r>
         <w:t>The diagrams for now express value assignments,</w:t>
       </w:r>
-    </w:p>
-    <w:p>
+      <w:r>
+        <w:t xml:space="preserve"> </w:t>
+      </w:r>
       <w:r>
         <w:t>but not mutuality of value.</w:t>
       </w:r>
-    </w:p>
-    <w:p>
+      <w:r>
+        <w:t xml:space="preserve"> </w:t>
+      </w:r>
       <w:r>
         <w:t>Mutuality of everything else is visible, but mutuality of value is not.</w:t>
       </w:r>
@@ -2067,6 +2396,11 @@
       </w:r>
     </w:p>
     <w:p/>
+    <w:p>
+      <w:r>
+        <w:t>-----</w:t>
+      </w:r>
+    </w:p>
     <w:p/>
     <w:p>
       <w:r>
@@ -2076,7 +2410,7 @@
     <w:p/>
     <w:p>
       <w:r>
-        <w:t>Where to start when you read a diagram like this? You first read the containment structure. You start at the largest container, then the smallers ones. After that you look at the relations made by the connecting lines.</w:t>
+        <w:t>Where to start when you read a diagram like this? You first read the containment structure. You start at the largest container, then the smaller ones. After that you look at the relations made by the connecting lines.</w:t>
       </w:r>
     </w:p>
     <w:p/>
@@ -2092,8 +2426,11 @@
       </w:r>
     </w:p>
     <w:p/>
-    <w:p/>
-    <w:p/>
+    <w:p>
+      <w:r>
+        <w:t>-----</w:t>
+      </w:r>
+    </w:p>
     <w:p/>
     <w:p>
       <w:r>
@@ -2127,7 +2464,7 @@
     <w:p/>
     <w:p>
       <w:r>
-        <w:t>&lt; State can not be expressed in diagram code. It can only be expressed in an alternative notation&gt;</w:t>
+        <w:t>&lt; State cannot be expressed in diagram code. It can only be expressed in an alternative notation&gt;</w:t>
       </w:r>
     </w:p>
     <w:p/>
@@ -2145,7 +2482,13 @@
     <w:p/>
     <w:p>
       <w:r>
-        <w:t>Text code is made out of a symbol by giving a reference to a symbol to a translation procedure. The translation procedure will construct a String object that contains the text code. Thus, a tranlation procedure takes a system and translates it to an object that represents the system. If you don’t translate the system to a String, but another type of object, containing shapes and lines, for instance a Shapes object, then you can establish a graphical language.</w:t>
+        <w:t>Text code is made out of a symbol by giving a reference to a symbol to a translation procedure. The translation procedure will construct a String object that contains the text code. Thus, a tran</w:t>
+      </w:r>
+      <w:r>
+        <w:t>s</w:t>
+      </w:r>
+      <w:r>
+        <w:t>lation procedure takes a system and translates it to an object that represents the system. If you don’t translate the system to a String, but another type of object, containing shapes and lines, for instance a Shapes object, then you can establish a graphical language.</w:t>
       </w:r>
     </w:p>
     <w:p/>
@@ -2155,6 +2498,11 @@
       </w:r>
     </w:p>
     <w:p/>
+    <w:p>
+      <w:r>
+        <w:t>-----</w:t>
+      </w:r>
+    </w:p>
     <w:p/>
     <w:p>
       <w:r>
@@ -2162,6 +2510,11 @@
       </w:r>
     </w:p>
     <w:p/>
+    <w:p>
+      <w:r>
+        <w:t>-----</w:t>
+      </w:r>
+    </w:p>
     <w:p/>
     <w:p>
       <w:r>
@@ -2171,17 +2524,18 @@
     <w:p>
       <w:r>
         <w:tab/>
-        <w:t xml:space="preserve">strings, </w:t>
-      </w:r>
-      <w:r>
-        <w:tab/>
-        <w:t>fonts,</w:t>
-      </w:r>
-      <w:r>
-        <w:tab/>
-      </w:r>
-      <w:r>
-        <w:tab/>
+        <w:t>strings,</w:t>
+      </w:r>
+      <w:r>
+        <w:t xml:space="preserve"> f</w:t>
+      </w:r>
+      <w:r>
+        <w:t>onts,</w:t>
+      </w:r>
+      <w:r>
+        <w:t xml:space="preserve"> </w:t>
+      </w:r>
+      <w:r>
         <w:t>GDI</w:t>
       </w:r>
     </w:p>
@@ -2196,15 +2550,17 @@
       </w:r>
     </w:p>
     <w:p/>
-    <w:p/>
-    <w:p/>
+    <w:p>
+      <w:r>
+        <w:t>-----</w:t>
+      </w:r>
+    </w:p>
     <w:p/>
     <w:p>
       <w:r>
         <w:t>Other</w:t>
       </w:r>
     </w:p>
-    <w:p/>
     <w:p>
       <w:r>
         <w:t>2008-10-10,</w:t>
@@ -2274,6 +2630,13 @@
         <w:t>JJ</w:t>
       </w:r>
     </w:p>
+    <w:p/>
+    <w:p>
+      <w:r>
+        <w:t>-----</w:t>
+      </w:r>
+    </w:p>
+    <w:p/>
     <w:p>
       <w:r>
         <w:t>More Ideas</w:t>
@@ -2304,8 +2667,9 @@
       <w:r>
         <w:t>You'd have to integrate tooltips into the diagram,</w:t>
       </w:r>
-    </w:p>
-    <w:p>
+      <w:r>
+        <w:t xml:space="preserve"> </w:t>
+      </w:r>
       <w:r>
         <w:t>e.g. to explain what to do with an access connector.</w:t>
       </w:r>
@@ -2332,7 +2696,7 @@
 </file>
 
 <file path=word/numbering.xml><?xml version="1.0" encoding="utf-8"?>
-<w:numbering xmlns:wpc="http://schemas.microsoft.com/office/word/2010/wordprocessingCanvas" xmlns:cx="http://schemas.microsoft.com/office/drawing/2014/chartex" xmlns:cx1="http://schemas.microsoft.com/office/drawing/2015/9/8/chartex" xmlns:cx2="http://schemas.microsoft.com/office/drawing/2015/10/21/chartex" xmlns:cx3="http://schemas.microsoft.com/office/drawing/2016/5/9/chartex" xmlns:cx4="http://schemas.microsoft.com/office/drawing/2016/5/10/chartex" xmlns:cx5="http://schemas.microsoft.com/office/drawing/2016/5/11/chartex" xmlns:cx6="http://schemas.microsoft.com/office/drawing/2016/5/12/chartex" xmlns:cx7="http://schemas.microsoft.com/office/drawing/2016/5/13/chartex" xmlns:cx8="http://schemas.microsoft.com/office/drawing/2016/5/14/chartex" xmlns:mc="http://schemas.openxmlformats.org/markup-compatibility/2006" xmlns:aink="http://schemas.microsoft.com/office/drawing/2016/ink" xmlns:am3d="http://schemas.microsoft.com/office/drawing/2017/model3d" xmlns:o="urn:schemas-microsoft-com:office:office" xmlns:r="http://schemas.openxmlformats.org/officeDocument/2006/relationships" xmlns:m="http://schemas.openxmlformats.org/officeDocument/2006/math" xmlns:v="urn:schemas-microsoft-com:vml" xmlns:wp14="http://schemas.microsoft.com/office/word/2010/wordprocessingDrawing" xmlns:wp="http://schemas.openxmlformats.org/drawingml/2006/wordprocessingDrawing" xmlns:w10="urn:schemas-microsoft-com:office:word" xmlns:w="http://schemas.openxmlformats.org/wordprocessingml/2006/main" xmlns:w14="http://schemas.microsoft.com/office/word/2010/wordml" xmlns:w15="http://schemas.microsoft.com/office/word/2012/wordml" xmlns:w16cid="http://schemas.microsoft.com/office/word/2016/wordml/cid" xmlns:w16se="http://schemas.microsoft.com/office/word/2015/wordml/symex" xmlns:wpg="http://schemas.microsoft.com/office/word/2010/wordprocessingGroup" xmlns:wpi="http://schemas.microsoft.com/office/word/2010/wordprocessingInk" xmlns:wne="http://schemas.microsoft.com/office/word/2006/wordml" xmlns:wps="http://schemas.microsoft.com/office/word/2010/wordprocessingShape" mc:Ignorable="w14 w15 w16se w16cid wp14">
+<w:numbering xmlns:wpc="http://schemas.microsoft.com/office/word/2010/wordprocessingCanvas" xmlns:cx="http://schemas.microsoft.com/office/drawing/2014/chartex" xmlns:cx1="http://schemas.microsoft.com/office/drawing/2015/9/8/chartex" xmlns:cx2="http://schemas.microsoft.com/office/drawing/2015/10/21/chartex" xmlns:cx3="http://schemas.microsoft.com/office/drawing/2016/5/9/chartex" xmlns:cx4="http://schemas.microsoft.com/office/drawing/2016/5/10/chartex" xmlns:cx5="http://schemas.microsoft.com/office/drawing/2016/5/11/chartex" xmlns:cx6="http://schemas.microsoft.com/office/drawing/2016/5/12/chartex" xmlns:cx7="http://schemas.microsoft.com/office/drawing/2016/5/13/chartex" xmlns:cx8="http://schemas.microsoft.com/office/drawing/2016/5/14/chartex" xmlns:mc="http://schemas.openxmlformats.org/markup-compatibility/2006" xmlns:aink="http://schemas.microsoft.com/office/drawing/2016/ink" xmlns:am3d="http://schemas.microsoft.com/office/drawing/2017/model3d" xmlns:o="urn:schemas-microsoft-com:office:office" xmlns:r="http://schemas.openxmlformats.org/officeDocument/2006/relationships" xmlns:m="http://schemas.openxmlformats.org/officeDocument/2006/math" xmlns:v="urn:schemas-microsoft-com:vml" xmlns:wp14="http://schemas.microsoft.com/office/word/2010/wordprocessingDrawing" xmlns:wp="http://schemas.openxmlformats.org/drawingml/2006/wordprocessingDrawing" xmlns:w10="urn:schemas-microsoft-com:office:word" xmlns:w="http://schemas.openxmlformats.org/wordprocessingml/2006/main" xmlns:w14="http://schemas.microsoft.com/office/word/2010/wordml" xmlns:w15="http://schemas.microsoft.com/office/word/2012/wordml" xmlns:w16cex="http://schemas.microsoft.com/office/word/2018/wordml/cex" xmlns:w16cid="http://schemas.microsoft.com/office/word/2016/wordml/cid" xmlns:w16="http://schemas.microsoft.com/office/word/2018/wordml" xmlns:w16se="http://schemas.microsoft.com/office/word/2015/wordml/symex" xmlns:wpg="http://schemas.microsoft.com/office/word/2010/wordprocessingGroup" xmlns:wpi="http://schemas.microsoft.com/office/word/2010/wordprocessingInk" xmlns:wne="http://schemas.microsoft.com/office/word/2006/wordml" xmlns:wps="http://schemas.microsoft.com/office/word/2010/wordprocessingShape" mc:Ignorable="w14 w15 w16se w16cid w16 w16cex wp14">
   <w:abstractNum w:abstractNumId="0" w15:restartNumberingAfterBreak="0">
     <w:nsid w:val="FFFFFF7C"/>
     <w:multiLevelType w:val="singleLevel"/>
@@ -2552,7 +2916,7 @@
 </file>
 
 <file path=word/styles.xml><?xml version="1.0" encoding="utf-8"?>
-<w:styles xmlns:mc="http://schemas.openxmlformats.org/markup-compatibility/2006" xmlns:r="http://schemas.openxmlformats.org/officeDocument/2006/relationships" xmlns:w="http://schemas.openxmlformats.org/wordprocessingml/2006/main" xmlns:w14="http://schemas.microsoft.com/office/word/2010/wordml" xmlns:w15="http://schemas.microsoft.com/office/word/2012/wordml" xmlns:w16cid="http://schemas.microsoft.com/office/word/2016/wordml/cid" xmlns:w16se="http://schemas.microsoft.com/office/word/2015/wordml/symex" mc:Ignorable="w14 w15 w16se w16cid">
+<w:styles xmlns:mc="http://schemas.openxmlformats.org/markup-compatibility/2006" xmlns:r="http://schemas.openxmlformats.org/officeDocument/2006/relationships" xmlns:w="http://schemas.openxmlformats.org/wordprocessingml/2006/main" xmlns:w14="http://schemas.microsoft.com/office/word/2010/wordml" xmlns:w15="http://schemas.microsoft.com/office/word/2012/wordml" xmlns:w16cex="http://schemas.microsoft.com/office/word/2018/wordml/cex" xmlns:w16cid="http://schemas.microsoft.com/office/word/2016/wordml/cid" xmlns:w16="http://schemas.microsoft.com/office/word/2018/wordml" xmlns:w16se="http://schemas.microsoft.com/office/word/2015/wordml/symex" mc:Ignorable="w14 w15 w16se w16cid w16 w16cex">
   <w:docDefaults>
     <w:rPrDefault>
       <w:rPr>
@@ -2943,7 +3307,7 @@
   <w:style w:type="paragraph" w:default="1" w:styleId="Normal">
     <w:name w:val="Normal"/>
     <w:qFormat/>
-    <w:rsid w:val="003271FC"/>
+    <w:rsid w:val="00941B8B"/>
     <w:pPr>
       <w:ind w:left="567"/>
     </w:pPr>
@@ -3083,9 +3447,15 @@
   </w:style>
   <w:style w:type="character" w:default="1" w:styleId="DefaultParagraphFont">
     <w:name w:val="Default Paragraph Font"/>
+    <w:uiPriority w:val="1"/>
+    <w:semiHidden/>
+    <w:unhideWhenUsed/>
   </w:style>
   <w:style w:type="table" w:default="1" w:styleId="TableNormal">
     <w:name w:val="Normal Table"/>
+    <w:uiPriority w:val="99"/>
+    <w:semiHidden/>
+    <w:unhideWhenUsed/>
     <w:tblPr>
       <w:tblInd w:w="0" w:type="dxa"/>
       <w:tblCellMar>
@@ -3098,6 +3468,9 @@
   </w:style>
   <w:style w:type="numbering" w:default="1" w:styleId="NoList">
     <w:name w:val="No List"/>
+    <w:uiPriority w:val="99"/>
+    <w:semiHidden/>
+    <w:unhideWhenUsed/>
   </w:style>
   <w:style w:type="character" w:customStyle="1" w:styleId="Style6pt">
     <w:name w:val="Style 6 pt"/>

</xml_diff>